<commit_message>
import calendar ,simpledateformat and create some methods
</commit_message>
<xml_diff>
--- a/doc/requirements specification.docx
+++ b/doc/requirements specification.docx
@@ -580,11 +580,13 @@
         <w:ind w:left="360"/>
         <w:rPr>
           <w:rFonts w:ascii="Arial" w:eastAsia="Arial" w:hAnsi="Arial" w:cs="Arial"/>
+          <w:bCs/>
         </w:rPr>
       </w:pPr>
       <w:r>
         <w:rPr>
           <w:rFonts w:ascii="Arial" w:eastAsia="Arial" w:hAnsi="Arial" w:cs="Arial"/>
+          <w:bCs/>
         </w:rPr>
         <w:t xml:space="preserve"> </w:t>
       </w:r>
@@ -593,9 +595,183 @@
       <w:pPr>
         <w:rPr>
           <w:rFonts w:ascii="Arial" w:eastAsia="Arial" w:hAnsi="Arial" w:cs="Arial"/>
-          <w:b/>
+          <w:bCs/>
         </w:rPr>
       </w:pPr>
+      <w:r>
+        <w:rPr>
+          <w:rFonts w:ascii="Arial" w:eastAsia="Arial" w:hAnsi="Arial" w:cs="Arial"/>
+          <w:bCs/>
+        </w:rPr>
+        <w:t>un proyecto de un cliente se debe almacenar:</w:t>
+      </w:r>
+    </w:p>
+    <w:p>
+      <w:pPr>
+        <w:pStyle w:val="Prrafodelista"/>
+        <w:numPr>
+          <w:ilvl w:val="0"/>
+          <w:numId w:val="1"/>
+        </w:numPr>
+        <w:rPr>
+          <w:rFonts w:ascii="Arial" w:eastAsia="Arial" w:hAnsi="Arial" w:cs="Arial"/>
+          <w:bCs/>
+        </w:rPr>
+      </w:pPr>
+      <w:r>
+        <w:rPr>
+          <w:rFonts w:ascii="Arial" w:eastAsia="Arial" w:hAnsi="Arial" w:cs="Arial"/>
+          <w:bCs/>
+        </w:rPr>
+        <w:t>nombre del proyecto</w:t>
+      </w:r>
+    </w:p>
+    <w:p>
+      <w:pPr>
+        <w:pStyle w:val="Prrafodelista"/>
+        <w:numPr>
+          <w:ilvl w:val="0"/>
+          <w:numId w:val="1"/>
+        </w:numPr>
+        <w:rPr>
+          <w:rFonts w:ascii="Arial" w:eastAsia="Arial" w:hAnsi="Arial" w:cs="Arial"/>
+          <w:bCs/>
+        </w:rPr>
+      </w:pPr>
+      <w:r>
+        <w:rPr>
+          <w:rFonts w:ascii="Arial" w:eastAsia="Arial" w:hAnsi="Arial" w:cs="Arial"/>
+          <w:bCs/>
+        </w:rPr>
+        <w:t>nombre del cliente</w:t>
+      </w:r>
+    </w:p>
+    <w:p>
+      <w:pPr>
+        <w:pStyle w:val="Prrafodelista"/>
+        <w:numPr>
+          <w:ilvl w:val="0"/>
+          <w:numId w:val="1"/>
+        </w:numPr>
+        <w:rPr>
+          <w:rFonts w:ascii="Arial" w:eastAsia="Arial" w:hAnsi="Arial" w:cs="Arial"/>
+          <w:bCs/>
+        </w:rPr>
+      </w:pPr>
+      <w:r>
+        <w:rPr>
+          <w:rFonts w:ascii="Arial" w:eastAsia="Arial" w:hAnsi="Arial" w:cs="Arial"/>
+          <w:bCs/>
+        </w:rPr>
+        <w:t xml:space="preserve">fecha planeada para el inicio del proyecto </w:t>
+      </w:r>
+    </w:p>
+    <w:p>
+      <w:pPr>
+        <w:pStyle w:val="Prrafodelista"/>
+        <w:numPr>
+          <w:ilvl w:val="0"/>
+          <w:numId w:val="1"/>
+        </w:numPr>
+        <w:rPr>
+          <w:rFonts w:ascii="Arial" w:eastAsia="Arial" w:hAnsi="Arial" w:cs="Arial"/>
+          <w:bCs/>
+        </w:rPr>
+      </w:pPr>
+      <w:r>
+        <w:rPr>
+          <w:rFonts w:ascii="Arial" w:eastAsia="Arial" w:hAnsi="Arial" w:cs="Arial"/>
+          <w:bCs/>
+        </w:rPr>
+        <w:t>fecha planeada para la finalización del proyecto</w:t>
+      </w:r>
+    </w:p>
+    <w:p>
+      <w:pPr>
+        <w:pStyle w:val="Prrafodelista"/>
+        <w:numPr>
+          <w:ilvl w:val="0"/>
+          <w:numId w:val="1"/>
+        </w:numPr>
+        <w:rPr>
+          <w:rFonts w:ascii="Arial" w:eastAsia="Arial" w:hAnsi="Arial" w:cs="Arial"/>
+          <w:bCs/>
+        </w:rPr>
+      </w:pPr>
+      <w:r>
+        <w:rPr>
+          <w:rFonts w:ascii="Arial" w:eastAsia="Arial" w:hAnsi="Arial" w:cs="Arial"/>
+          <w:bCs/>
+        </w:rPr>
+        <w:t xml:space="preserve">el valor correspondiente al presupuesto del proyecto </w:t>
+      </w:r>
+    </w:p>
+    <w:p>
+      <w:pPr>
+        <w:pStyle w:val="Prrafodelista"/>
+        <w:numPr>
+          <w:ilvl w:val="0"/>
+          <w:numId w:val="1"/>
+        </w:numPr>
+        <w:rPr>
+          <w:rFonts w:ascii="Arial" w:eastAsia="Arial" w:hAnsi="Arial" w:cs="Arial"/>
+          <w:bCs/>
+        </w:rPr>
+      </w:pPr>
+      <w:r>
+        <w:rPr>
+          <w:rFonts w:ascii="Arial" w:eastAsia="Arial" w:hAnsi="Arial" w:cs="Arial"/>
+          <w:bCs/>
+        </w:rPr>
+        <w:t xml:space="preserve">los nombres </w:t>
+      </w:r>
+    </w:p>
+    <w:p>
+      <w:pPr>
+        <w:pStyle w:val="Prrafodelista"/>
+        <w:numPr>
+          <w:ilvl w:val="0"/>
+          <w:numId w:val="1"/>
+        </w:numPr>
+        <w:rPr>
+          <w:rFonts w:ascii="Arial" w:eastAsia="Arial" w:hAnsi="Arial" w:cs="Arial"/>
+          <w:bCs/>
+        </w:rPr>
+      </w:pPr>
+      <w:r>
+        <w:rPr>
+          <w:rFonts w:ascii="Arial" w:eastAsia="Arial" w:hAnsi="Arial" w:cs="Arial"/>
+          <w:bCs/>
+        </w:rPr>
+        <w:t>números celulares de los gerentes del proyecto tanto por parte de Green como por parte del cliente</w:t>
+      </w:r>
+    </w:p>
+    <w:p>
+      <w:pPr>
+        <w:pStyle w:val="Prrafodelista"/>
+        <w:numPr>
+          <w:ilvl w:val="0"/>
+          <w:numId w:val="1"/>
+        </w:numPr>
+        <w:rPr>
+          <w:rFonts w:ascii="Arial" w:eastAsia="Arial" w:hAnsi="Arial" w:cs="Arial"/>
+          <w:bCs/>
+        </w:rPr>
+      </w:pPr>
+      <w:r>
+        <w:rPr>
+          <w:rFonts w:ascii="Arial" w:eastAsia="Arial" w:hAnsi="Arial" w:cs="Arial"/>
+          <w:bCs/>
+        </w:rPr>
+        <w:t xml:space="preserve">Para la versión piloto se contará únicamente con 10 </w:t>
+      </w:r>
+      <w:r>
+        <w:rPr>
+          <w:rFonts w:ascii="Arial" w:eastAsia="Arial" w:hAnsi="Arial" w:cs="Arial"/>
+          <w:bCs/>
+        </w:rPr>
+        <w:t>proyectos</w:t>
+      </w:r>
       <w:r>
         <w:rPr>
           <w:rFonts w:ascii="Arial" w:eastAsia="Arial" w:hAnsi="Arial" w:cs="Arial"/>
@@ -4343,7 +4519,6 @@
           </w:tcPr>
           <w:p>
             <w:pPr>
-              <w:spacing w:after="0" w:line="240" w:lineRule="auto"/>
               <w:rPr>
                 <w:rFonts w:ascii="Times New Roman" w:eastAsia="Times New Roman" w:hAnsi="Times New Roman" w:cs="Times New Roman"/>
                 <w:sz w:val="24"/>
@@ -4353,7 +4528,7 @@
           </w:p>
           <w:p>
             <w:pPr>
-              <w:spacing w:before="240" w:after="240" w:line="240" w:lineRule="auto"/>
+              <w:spacing w:before="240" w:after="240"/>
               <w:ind w:left="720"/>
               <w:rPr>
                 <w:rFonts w:ascii="Times New Roman" w:eastAsia="Times New Roman" w:hAnsi="Times New Roman" w:cs="Times New Roman"/>
@@ -5084,7 +5259,6 @@
           </w:tcPr>
           <w:p>
             <w:pPr>
-              <w:spacing w:after="0" w:line="240" w:lineRule="auto"/>
               <w:rPr>
                 <w:rFonts w:ascii="Times New Roman" w:eastAsia="Times New Roman" w:hAnsi="Times New Roman" w:cs="Times New Roman"/>
                 <w:sz w:val="24"/>
@@ -5094,7 +5268,7 @@
           </w:p>
           <w:p>
             <w:pPr>
-              <w:spacing w:before="240" w:after="240" w:line="240" w:lineRule="auto"/>
+              <w:spacing w:before="240" w:after="240"/>
               <w:ind w:left="720"/>
               <w:rPr>
                 <w:rFonts w:ascii="Times New Roman" w:eastAsia="Times New Roman" w:hAnsi="Times New Roman" w:cs="Times New Roman"/>
@@ -11443,7 +11617,7 @@
     <w:p/>
     <w:p/>
     <w:sectPr>
-      <w:headerReference w:type="default" r:id="rId6"/>
+      <w:headerReference w:type="default" r:id="rId7"/>
       <w:pgSz w:w="12240" w:h="15840"/>
       <w:pgMar w:top="1417" w:right="1701" w:bottom="1417" w:left="1701" w:header="708" w:footer="708" w:gutter="0"/>
       <w:pgNumType w:start="1"/>
@@ -11514,6 +11688,100 @@
     </w:r>
   </w:p>
 </w:hdr>
+</file>
+
+<file path=word/numbering.xml><?xml version="1.0" encoding="utf-8"?>
+<w:numbering xmlns:wpc="http://schemas.microsoft.com/office/word/2010/wordprocessingCanvas" xmlns:cx="http://schemas.microsoft.com/office/drawing/2014/chartex" xmlns:cx1="http://schemas.microsoft.com/office/drawing/2015/9/8/chartex" xmlns:cx2="http://schemas.microsoft.com/office/drawing/2015/10/21/chartex" xmlns:cx3="http://schemas.microsoft.com/office/drawing/2016/5/9/chartex" xmlns:cx4="http://schemas.microsoft.com/office/drawing/2016/5/10/chartex" xmlns:cx5="http://schemas.microsoft.com/office/drawing/2016/5/11/chartex" xmlns:cx6="http://schemas.microsoft.com/office/drawing/2016/5/12/chartex" xmlns:cx7="http://schemas.microsoft.com/office/drawing/2016/5/13/chartex" xmlns:cx8="http://schemas.microsoft.com/office/drawing/2016/5/14/chartex" xmlns:mc="http://schemas.openxmlformats.org/markup-compatibility/2006" xmlns:aink="http://schemas.microsoft.com/office/drawing/2016/ink" xmlns:am3d="http://schemas.microsoft.com/office/drawing/2017/model3d" xmlns:o="urn:schemas-microsoft-com:office:office" xmlns:oel="http://schemas.microsoft.com/office/2019/extlst" xmlns:r="http://schemas.openxmlformats.org/officeDocument/2006/relationships" xmlns:m="http://schemas.openxmlformats.org/officeDocument/2006/math" xmlns:v="urn:schemas-microsoft-com:vml" xmlns:wp14="http://schemas.microsoft.com/office/word/2010/wordprocessingDrawing" xmlns:wp="http://schemas.openxmlformats.org/drawingml/2006/wordprocessingDrawing" xmlns:w10="urn:schemas-microsoft-com:office:word" xmlns:w="http://schemas.openxmlformats.org/wordprocessingml/2006/main" xmlns:w14="http://schemas.microsoft.com/office/word/2010/wordml" xmlns:w15="http://schemas.microsoft.com/office/word/2012/wordml" xmlns:w16cex="http://schemas.microsoft.com/office/word/2018/wordml/cex" xmlns:w16cid="http://schemas.microsoft.com/office/word/2016/wordml/cid" xmlns:w16="http://schemas.microsoft.com/office/word/2018/wordml" xmlns:w16du="http://schemas.microsoft.com/office/word/2023/wordml/word16du" xmlns:w16sdtdh="http://schemas.microsoft.com/office/word/2020/wordml/sdtdatahash" xmlns:w16se="http://schemas.microsoft.com/office/word/2015/wordml/symex" xmlns:wpg="http://schemas.microsoft.com/office/word/2010/wordprocessingGroup" xmlns:wpi="http://schemas.microsoft.com/office/word/2010/wordprocessingInk" xmlns:wne="http://schemas.microsoft.com/office/word/2006/wordml" xmlns:wps="http://schemas.microsoft.com/office/word/2010/wordprocessingShape" mc:Ignorable="w14 w15 w16se w16cid w16 w16cex w16sdtdh wp14">
+  <w:abstractNum w:abstractNumId="0" w15:restartNumberingAfterBreak="0">
+    <w:nsid w:val="6B6C4B3C"/>
+    <w:multiLevelType w:val="hybridMultilevel"/>
+    <w:tmpl w:val="0F22F858"/>
+    <w:lvl w:ilvl="0" w:tplc="240A000F">
+      <w:start w:val="1"/>
+      <w:numFmt w:val="decimal"/>
+      <w:lvlText w:val="%1."/>
+      <w:lvlJc w:val="left"/>
+      <w:pPr>
+        <w:ind w:left="720" w:hanging="360"/>
+      </w:pPr>
+    </w:lvl>
+    <w:lvl w:ilvl="1" w:tplc="240A0019" w:tentative="1">
+      <w:start w:val="1"/>
+      <w:numFmt w:val="lowerLetter"/>
+      <w:lvlText w:val="%2."/>
+      <w:lvlJc w:val="left"/>
+      <w:pPr>
+        <w:ind w:left="1440" w:hanging="360"/>
+      </w:pPr>
+    </w:lvl>
+    <w:lvl w:ilvl="2" w:tplc="240A001B" w:tentative="1">
+      <w:start w:val="1"/>
+      <w:numFmt w:val="lowerRoman"/>
+      <w:lvlText w:val="%3."/>
+      <w:lvlJc w:val="right"/>
+      <w:pPr>
+        <w:ind w:left="2160" w:hanging="180"/>
+      </w:pPr>
+    </w:lvl>
+    <w:lvl w:ilvl="3" w:tplc="240A000F" w:tentative="1">
+      <w:start w:val="1"/>
+      <w:numFmt w:val="decimal"/>
+      <w:lvlText w:val="%4."/>
+      <w:lvlJc w:val="left"/>
+      <w:pPr>
+        <w:ind w:left="2880" w:hanging="360"/>
+      </w:pPr>
+    </w:lvl>
+    <w:lvl w:ilvl="4" w:tplc="240A0019" w:tentative="1">
+      <w:start w:val="1"/>
+      <w:numFmt w:val="lowerLetter"/>
+      <w:lvlText w:val="%5."/>
+      <w:lvlJc w:val="left"/>
+      <w:pPr>
+        <w:ind w:left="3600" w:hanging="360"/>
+      </w:pPr>
+    </w:lvl>
+    <w:lvl w:ilvl="5" w:tplc="240A001B" w:tentative="1">
+      <w:start w:val="1"/>
+      <w:numFmt w:val="lowerRoman"/>
+      <w:lvlText w:val="%6."/>
+      <w:lvlJc w:val="right"/>
+      <w:pPr>
+        <w:ind w:left="4320" w:hanging="180"/>
+      </w:pPr>
+    </w:lvl>
+    <w:lvl w:ilvl="6" w:tplc="240A000F" w:tentative="1">
+      <w:start w:val="1"/>
+      <w:numFmt w:val="decimal"/>
+      <w:lvlText w:val="%7."/>
+      <w:lvlJc w:val="left"/>
+      <w:pPr>
+        <w:ind w:left="5040" w:hanging="360"/>
+      </w:pPr>
+    </w:lvl>
+    <w:lvl w:ilvl="7" w:tplc="240A0019" w:tentative="1">
+      <w:start w:val="1"/>
+      <w:numFmt w:val="lowerLetter"/>
+      <w:lvlText w:val="%8."/>
+      <w:lvlJc w:val="left"/>
+      <w:pPr>
+        <w:ind w:left="5760" w:hanging="360"/>
+      </w:pPr>
+    </w:lvl>
+    <w:lvl w:ilvl="8" w:tplc="240A001B" w:tentative="1">
+      <w:start w:val="1"/>
+      <w:numFmt w:val="lowerRoman"/>
+      <w:lvlText w:val="%9."/>
+      <w:lvlJc w:val="right"/>
+      <w:pPr>
+        <w:ind w:left="6480" w:hanging="180"/>
+      </w:pPr>
+    </w:lvl>
+  </w:abstractNum>
+  <w:num w:numId="1" w16cid:durableId="910697343">
+    <w:abstractNumId w:val="0"/>
+  </w:num>
+</w:numbering>
 </file>
 
 <file path=word/styles.xml><?xml version="1.0" encoding="utf-8"?>
@@ -12192,6 +12460,17 @@
       <w:szCs w:val="24"/>
     </w:rPr>
   </w:style>
+  <w:style w:type="paragraph" w:styleId="Prrafodelista">
+    <w:name w:val="List Paragraph"/>
+    <w:basedOn w:val="Normal"/>
+    <w:uiPriority w:val="34"/>
+    <w:qFormat/>
+    <w:rsid w:val="0042437B"/>
+    <w:pPr>
+      <w:ind w:left="720"/>
+      <w:contextualSpacing/>
+    </w:pPr>
+  </w:style>
 </w:styles>
 </file>
 

</xml_diff>

<commit_message>
chages in capsul class
</commit_message>
<xml_diff>
--- a/doc/requirements specification.docx
+++ b/doc/requirements specification.docx
@@ -108,7 +108,6 @@
                 <w:rFonts w:ascii="Arial" w:eastAsia="Arial" w:hAnsi="Arial" w:cs="Arial"/>
               </w:rPr>
             </w:pPr>
-            <w:proofErr w:type="spellStart"/>
             <w:r>
               <w:rPr>
                 <w:sz w:val="24"/>
@@ -116,7 +115,6 @@
               </w:rPr>
               <w:t>GreenSQA</w:t>
             </w:r>
-            <w:proofErr w:type="spellEnd"/>
           </w:p>
         </w:tc>
       </w:tr>
@@ -1105,6 +1103,238 @@
           <w:szCs w:val="24"/>
         </w:rPr>
       </w:pPr>
+      <w:r>
+        <w:rPr>
+          <w:sz w:val="24"/>
+          <w:szCs w:val="24"/>
+        </w:rPr>
+        <w:t>Una cápsula tiene</w:t>
+      </w:r>
+      <w:r>
+        <w:rPr>
+          <w:sz w:val="24"/>
+          <w:szCs w:val="24"/>
+        </w:rPr>
+        <w:t>:</w:t>
+      </w:r>
+    </w:p>
+    <w:p>
+      <w:pPr>
+        <w:autoSpaceDE w:val="0"/>
+        <w:autoSpaceDN w:val="0"/>
+        <w:adjustRightInd w:val="0"/>
+        <w:spacing w:after="0" w:line="240" w:lineRule="auto"/>
+        <w:rPr>
+          <w:sz w:val="24"/>
+          <w:szCs w:val="24"/>
+        </w:rPr>
+      </w:pPr>
+    </w:p>
+    <w:p>
+      <w:pPr>
+        <w:pStyle w:val="Prrafodelista"/>
+        <w:numPr>
+          <w:ilvl w:val="0"/>
+          <w:numId w:val="3"/>
+        </w:numPr>
+        <w:autoSpaceDE w:val="0"/>
+        <w:autoSpaceDN w:val="0"/>
+        <w:adjustRightInd w:val="0"/>
+        <w:spacing w:after="0" w:line="240" w:lineRule="auto"/>
+        <w:rPr>
+          <w:sz w:val="24"/>
+          <w:szCs w:val="24"/>
+        </w:rPr>
+      </w:pPr>
+      <w:r>
+        <w:rPr>
+          <w:sz w:val="24"/>
+          <w:szCs w:val="24"/>
+        </w:rPr>
+        <w:t>un identificador único</w:t>
+      </w:r>
+    </w:p>
+    <w:p>
+      <w:pPr>
+        <w:pStyle w:val="Prrafodelista"/>
+        <w:numPr>
+          <w:ilvl w:val="0"/>
+          <w:numId w:val="3"/>
+        </w:numPr>
+        <w:autoSpaceDE w:val="0"/>
+        <w:autoSpaceDN w:val="0"/>
+        <w:adjustRightInd w:val="0"/>
+        <w:spacing w:after="0" w:line="240" w:lineRule="auto"/>
+        <w:rPr>
+          <w:sz w:val="24"/>
+          <w:szCs w:val="24"/>
+        </w:rPr>
+      </w:pPr>
+      <w:r>
+        <w:rPr>
+          <w:sz w:val="24"/>
+          <w:szCs w:val="24"/>
+        </w:rPr>
+        <w:t>una descripción de la</w:t>
+      </w:r>
+      <w:r>
+        <w:rPr>
+          <w:sz w:val="24"/>
+          <w:szCs w:val="24"/>
+        </w:rPr>
+        <w:t xml:space="preserve"> </w:t>
+      </w:r>
+      <w:r>
+        <w:rPr>
+          <w:sz w:val="24"/>
+          <w:szCs w:val="24"/>
+        </w:rPr>
+        <w:t>situación que desea registrar</w:t>
+      </w:r>
+    </w:p>
+    <w:p>
+      <w:pPr>
+        <w:pStyle w:val="Prrafodelista"/>
+        <w:numPr>
+          <w:ilvl w:val="0"/>
+          <w:numId w:val="3"/>
+        </w:numPr>
+        <w:autoSpaceDE w:val="0"/>
+        <w:autoSpaceDN w:val="0"/>
+        <w:adjustRightInd w:val="0"/>
+        <w:spacing w:after="0" w:line="240" w:lineRule="auto"/>
+        <w:rPr>
+          <w:sz w:val="24"/>
+          <w:szCs w:val="24"/>
+        </w:rPr>
+      </w:pPr>
+      <w:r>
+        <w:rPr>
+          <w:sz w:val="24"/>
+          <w:szCs w:val="24"/>
+        </w:rPr>
+        <w:t>un tipo de cápsula (los tipos definidos hasta el momento son técnico,</w:t>
+      </w:r>
+    </w:p>
+    <w:p>
+      <w:pPr>
+        <w:pStyle w:val="Prrafodelista"/>
+        <w:autoSpaceDE w:val="0"/>
+        <w:autoSpaceDN w:val="0"/>
+        <w:adjustRightInd w:val="0"/>
+        <w:spacing w:after="0" w:line="240" w:lineRule="auto"/>
+        <w:rPr>
+          <w:sz w:val="24"/>
+          <w:szCs w:val="24"/>
+        </w:rPr>
+      </w:pPr>
+      <w:r>
+        <w:rPr>
+          <w:sz w:val="24"/>
+          <w:szCs w:val="24"/>
+        </w:rPr>
+        <w:t xml:space="preserve">gestión, dominio y experiencias), </w:t>
+      </w:r>
+    </w:p>
+    <w:p>
+      <w:pPr>
+        <w:pStyle w:val="Prrafodelista"/>
+        <w:numPr>
+          <w:ilvl w:val="0"/>
+          <w:numId w:val="3"/>
+        </w:numPr>
+        <w:autoSpaceDE w:val="0"/>
+        <w:autoSpaceDN w:val="0"/>
+        <w:adjustRightInd w:val="0"/>
+        <w:spacing w:after="0" w:line="240" w:lineRule="auto"/>
+        <w:rPr>
+          <w:sz w:val="24"/>
+          <w:szCs w:val="24"/>
+        </w:rPr>
+      </w:pPr>
+      <w:r>
+        <w:rPr>
+          <w:sz w:val="24"/>
+          <w:szCs w:val="24"/>
+        </w:rPr>
+        <w:t xml:space="preserve">el nombre </w:t>
+      </w:r>
+      <w:r>
+        <w:rPr>
+          <w:sz w:val="24"/>
+          <w:szCs w:val="24"/>
+        </w:rPr>
+        <w:t>colaborador</w:t>
+      </w:r>
+    </w:p>
+    <w:p>
+      <w:pPr>
+        <w:pStyle w:val="Prrafodelista"/>
+        <w:numPr>
+          <w:ilvl w:val="0"/>
+          <w:numId w:val="3"/>
+        </w:numPr>
+        <w:autoSpaceDE w:val="0"/>
+        <w:autoSpaceDN w:val="0"/>
+        <w:adjustRightInd w:val="0"/>
+        <w:spacing w:after="0" w:line="240" w:lineRule="auto"/>
+        <w:rPr>
+          <w:sz w:val="24"/>
+          <w:szCs w:val="24"/>
+        </w:rPr>
+      </w:pPr>
+      <w:r>
+        <w:rPr>
+          <w:sz w:val="24"/>
+          <w:szCs w:val="24"/>
+        </w:rPr>
+        <w:t xml:space="preserve">cargo del colaborador </w:t>
+      </w:r>
+    </w:p>
+    <w:p>
+      <w:pPr>
+        <w:pStyle w:val="Prrafodelista"/>
+        <w:numPr>
+          <w:ilvl w:val="0"/>
+          <w:numId w:val="3"/>
+        </w:numPr>
+        <w:autoSpaceDE w:val="0"/>
+        <w:autoSpaceDN w:val="0"/>
+        <w:adjustRightInd w:val="0"/>
+        <w:spacing w:after="0" w:line="240" w:lineRule="auto"/>
+        <w:rPr>
+          <w:sz w:val="24"/>
+          <w:szCs w:val="24"/>
+        </w:rPr>
+      </w:pPr>
+      <w:r>
+        <w:rPr>
+          <w:sz w:val="24"/>
+          <w:szCs w:val="24"/>
+        </w:rPr>
+        <w:t>el aprendizaje o lección</w:t>
+      </w:r>
+      <w:r>
+        <w:rPr>
+          <w:sz w:val="24"/>
+          <w:szCs w:val="24"/>
+        </w:rPr>
+        <w:t xml:space="preserve"> </w:t>
+      </w:r>
+      <w:r>
+        <w:rPr>
+          <w:sz w:val="24"/>
+          <w:szCs w:val="24"/>
+        </w:rPr>
+        <w:t>aprendida con dicha situación</w:t>
+      </w:r>
+      <w:r>
+        <w:rPr>
+          <w:sz w:val="24"/>
+          <w:szCs w:val="24"/>
+        </w:rPr>
+        <w:br w:type="page"/>
+      </w:r>
     </w:p>
     <w:p>
       <w:pPr>
@@ -1113,13 +1343,6 @@
           <w:b/>
         </w:rPr>
       </w:pPr>
-      <w:r>
-        <w:rPr>
-          <w:rFonts w:ascii="Arial" w:eastAsia="Arial" w:hAnsi="Arial" w:cs="Arial"/>
-          <w:b/>
-        </w:rPr>
-        <w:br w:type="page"/>
-      </w:r>
     </w:p>
     <w:p>
       <w:pPr>
@@ -12120,6 +12343,92 @@
     </w:lvl>
   </w:abstractNum>
   <w:abstractNum w:abstractNumId="1" w15:restartNumberingAfterBreak="0">
+    <w:nsid w:val="4E9F6C6D"/>
+    <w:multiLevelType w:val="hybridMultilevel"/>
+    <w:tmpl w:val="DB086B24"/>
+    <w:lvl w:ilvl="0" w:tplc="240A000F">
+      <w:start w:val="1"/>
+      <w:numFmt w:val="decimal"/>
+      <w:lvlText w:val="%1."/>
+      <w:lvlJc w:val="left"/>
+      <w:pPr>
+        <w:ind w:left="720" w:hanging="360"/>
+      </w:pPr>
+    </w:lvl>
+    <w:lvl w:ilvl="1" w:tplc="240A0019" w:tentative="1">
+      <w:start w:val="1"/>
+      <w:numFmt w:val="lowerLetter"/>
+      <w:lvlText w:val="%2."/>
+      <w:lvlJc w:val="left"/>
+      <w:pPr>
+        <w:ind w:left="1440" w:hanging="360"/>
+      </w:pPr>
+    </w:lvl>
+    <w:lvl w:ilvl="2" w:tplc="240A001B" w:tentative="1">
+      <w:start w:val="1"/>
+      <w:numFmt w:val="lowerRoman"/>
+      <w:lvlText w:val="%3."/>
+      <w:lvlJc w:val="right"/>
+      <w:pPr>
+        <w:ind w:left="2160" w:hanging="180"/>
+      </w:pPr>
+    </w:lvl>
+    <w:lvl w:ilvl="3" w:tplc="240A000F" w:tentative="1">
+      <w:start w:val="1"/>
+      <w:numFmt w:val="decimal"/>
+      <w:lvlText w:val="%4."/>
+      <w:lvlJc w:val="left"/>
+      <w:pPr>
+        <w:ind w:left="2880" w:hanging="360"/>
+      </w:pPr>
+    </w:lvl>
+    <w:lvl w:ilvl="4" w:tplc="240A0019" w:tentative="1">
+      <w:start w:val="1"/>
+      <w:numFmt w:val="lowerLetter"/>
+      <w:lvlText w:val="%5."/>
+      <w:lvlJc w:val="left"/>
+      <w:pPr>
+        <w:ind w:left="3600" w:hanging="360"/>
+      </w:pPr>
+    </w:lvl>
+    <w:lvl w:ilvl="5" w:tplc="240A001B" w:tentative="1">
+      <w:start w:val="1"/>
+      <w:numFmt w:val="lowerRoman"/>
+      <w:lvlText w:val="%6."/>
+      <w:lvlJc w:val="right"/>
+      <w:pPr>
+        <w:ind w:left="4320" w:hanging="180"/>
+      </w:pPr>
+    </w:lvl>
+    <w:lvl w:ilvl="6" w:tplc="240A000F" w:tentative="1">
+      <w:start w:val="1"/>
+      <w:numFmt w:val="decimal"/>
+      <w:lvlText w:val="%7."/>
+      <w:lvlJc w:val="left"/>
+      <w:pPr>
+        <w:ind w:left="5040" w:hanging="360"/>
+      </w:pPr>
+    </w:lvl>
+    <w:lvl w:ilvl="7" w:tplc="240A0019" w:tentative="1">
+      <w:start w:val="1"/>
+      <w:numFmt w:val="lowerLetter"/>
+      <w:lvlText w:val="%8."/>
+      <w:lvlJc w:val="left"/>
+      <w:pPr>
+        <w:ind w:left="5760" w:hanging="360"/>
+      </w:pPr>
+    </w:lvl>
+    <w:lvl w:ilvl="8" w:tplc="240A001B" w:tentative="1">
+      <w:start w:val="1"/>
+      <w:numFmt w:val="lowerRoman"/>
+      <w:lvlText w:val="%9."/>
+      <w:lvlJc w:val="right"/>
+      <w:pPr>
+        <w:ind w:left="6480" w:hanging="180"/>
+      </w:pPr>
+    </w:lvl>
+  </w:abstractNum>
+  <w:abstractNum w:abstractNumId="2" w15:restartNumberingAfterBreak="0">
     <w:nsid w:val="6B6C4B3C"/>
     <w:multiLevelType w:val="hybridMultilevel"/>
     <w:tmpl w:val="0F22F858"/>
@@ -12206,10 +12515,13 @@
     </w:lvl>
   </w:abstractNum>
   <w:num w:numId="1" w16cid:durableId="910697343">
-    <w:abstractNumId w:val="1"/>
+    <w:abstractNumId w:val="2"/>
   </w:num>
   <w:num w:numId="2" w16cid:durableId="853494102">
     <w:abstractNumId w:val="0"/>
+  </w:num>
+  <w:num w:numId="3" w16cid:durableId="1021588691">
+    <w:abstractNumId w:val="1"/>
   </w:num>
 </w:numbering>
 </file>

</xml_diff>

<commit_message>
Added nextline in case 1 and works
</commit_message>
<xml_diff>
--- a/doc/requirements specification.docx
+++ b/doc/requirements specification.docx
@@ -1,6 +1,6 @@
 
 <file path=word/document.xml><?xml version="1.0" encoding="utf-8"?>
-<w:document xmlns:wpc="http://schemas.microsoft.com/office/word/2010/wordprocessingCanvas" xmlns:cx="http://schemas.microsoft.com/office/drawing/2014/chartex" xmlns:cx1="http://schemas.microsoft.com/office/drawing/2015/9/8/chartex" xmlns:cx2="http://schemas.microsoft.com/office/drawing/2015/10/21/chartex" xmlns:cx3="http://schemas.microsoft.com/office/drawing/2016/5/9/chartex" xmlns:cx4="http://schemas.microsoft.com/office/drawing/2016/5/10/chartex" xmlns:cx5="http://schemas.microsoft.com/office/drawing/2016/5/11/chartex" xmlns:cx6="http://schemas.microsoft.com/office/drawing/2016/5/12/chartex" xmlns:cx7="http://schemas.microsoft.com/office/drawing/2016/5/13/chartex" xmlns:cx8="http://schemas.microsoft.com/office/drawing/2016/5/14/chartex" xmlns:mc="http://schemas.openxmlformats.org/markup-compatibility/2006" xmlns:aink="http://schemas.microsoft.com/office/drawing/2016/ink" xmlns:am3d="http://schemas.microsoft.com/office/drawing/2017/model3d" xmlns:o="urn:schemas-microsoft-com:office:office" xmlns:oel="http://schemas.microsoft.com/office/2019/extlst" xmlns:r="http://schemas.openxmlformats.org/officeDocument/2006/relationships" xmlns:m="http://schemas.openxmlformats.org/officeDocument/2006/math" xmlns:v="urn:schemas-microsoft-com:vml" xmlns:wp14="http://schemas.microsoft.com/office/word/2010/wordprocessingDrawing" xmlns:wp="http://schemas.openxmlformats.org/drawingml/2006/wordprocessingDrawing" xmlns:w10="urn:schemas-microsoft-com:office:word" xmlns:w="http://schemas.openxmlformats.org/wordprocessingml/2006/main" xmlns:w14="http://schemas.microsoft.com/office/word/2010/wordml" xmlns:w15="http://schemas.microsoft.com/office/word/2012/wordml" xmlns:w16cex="http://schemas.microsoft.com/office/word/2018/wordml/cex" xmlns:w16cid="http://schemas.microsoft.com/office/word/2016/wordml/cid" xmlns:w16="http://schemas.microsoft.com/office/word/2018/wordml" xmlns:w16du="http://schemas.microsoft.com/office/word/2023/wordml/word16du" xmlns:w16sdtdh="http://schemas.microsoft.com/office/word/2020/wordml/sdtdatahash" xmlns:w16se="http://schemas.microsoft.com/office/word/2015/wordml/symex" xmlns:wpg="http://schemas.microsoft.com/office/word/2010/wordprocessingGroup" xmlns:wpi="http://schemas.microsoft.com/office/word/2010/wordprocessingInk" xmlns:wne="http://schemas.microsoft.com/office/word/2006/wordml" xmlns:wps="http://schemas.microsoft.com/office/word/2010/wordprocessingShape" mc:Ignorable="w14 w15 w16se w16cid w16 w16cex w16sdtdh wp14">
+<w:document xmlns:wpc="http://schemas.microsoft.com/office/word/2010/wordprocessingCanvas" xmlns:cx="http://schemas.microsoft.com/office/drawing/2014/chartex" xmlns:cx1="http://schemas.microsoft.com/office/drawing/2015/9/8/chartex" xmlns:cx2="http://schemas.microsoft.com/office/drawing/2015/10/21/chartex" xmlns:cx3="http://schemas.microsoft.com/office/drawing/2016/5/9/chartex" xmlns:cx4="http://schemas.microsoft.com/office/drawing/2016/5/10/chartex" xmlns:cx5="http://schemas.microsoft.com/office/drawing/2016/5/11/chartex" xmlns:cx6="http://schemas.microsoft.com/office/drawing/2016/5/12/chartex" xmlns:cx7="http://schemas.microsoft.com/office/drawing/2016/5/13/chartex" xmlns:cx8="http://schemas.microsoft.com/office/drawing/2016/5/14/chartex" xmlns:mc="http://schemas.openxmlformats.org/markup-compatibility/2006" xmlns:aink="http://schemas.microsoft.com/office/drawing/2016/ink" xmlns:am3d="http://schemas.microsoft.com/office/drawing/2017/model3d" xmlns:o="urn:schemas-microsoft-com:office:office" xmlns:oel="http://schemas.microsoft.com/office/2019/extlst" xmlns:r="http://schemas.openxmlformats.org/officeDocument/2006/relationships" xmlns:m="http://schemas.openxmlformats.org/officeDocument/2006/math" xmlns:v="urn:schemas-microsoft-com:vml" xmlns:wp14="http://schemas.microsoft.com/office/word/2010/wordprocessingDrawing" xmlns:wp="http://schemas.openxmlformats.org/drawingml/2006/wordprocessingDrawing" xmlns:w10="urn:schemas-microsoft-com:office:word" xmlns:w="http://schemas.openxmlformats.org/wordprocessingml/2006/main" xmlns:w14="http://schemas.microsoft.com/office/word/2010/wordml" xmlns:w15="http://schemas.microsoft.com/office/word/2012/wordml" xmlns:w16cex="http://schemas.microsoft.com/office/word/2018/wordml/cex" xmlns:w16cid="http://schemas.microsoft.com/office/word/2016/wordml/cid" xmlns:w16="http://schemas.microsoft.com/office/word/2018/wordml" xmlns:w16sdtdh="http://schemas.microsoft.com/office/word/2020/wordml/sdtdatahash" xmlns:w16se="http://schemas.microsoft.com/office/word/2015/wordml/symex" xmlns:wpg="http://schemas.microsoft.com/office/word/2010/wordprocessingGroup" xmlns:wpi="http://schemas.microsoft.com/office/word/2010/wordprocessingInk" xmlns:wne="http://schemas.microsoft.com/office/word/2006/wordml" xmlns:wps="http://schemas.microsoft.com/office/word/2010/wordprocessingShape" mc:Ignorable="w14 w15 w16se w16cid w16 w16cex w16sdtdh wp14">
   <w:body>
     <w:p>
       <w:pPr>
@@ -108,6 +108,7 @@
                 <w:rFonts w:ascii="Arial" w:eastAsia="Arial" w:hAnsi="Arial" w:cs="Arial"/>
               </w:rPr>
             </w:pPr>
+            <w:proofErr w:type="spellStart"/>
             <w:r>
               <w:rPr>
                 <w:sz w:val="24"/>
@@ -115,6 +116,7 @@
               </w:rPr>
               <w:t>GreenSQA</w:t>
             </w:r>
+            <w:proofErr w:type="spellEnd"/>
           </w:p>
         </w:tc>
       </w:tr>
@@ -252,6 +254,7 @@
               <w:pStyle w:val="NormalWeb"/>
               <w:spacing w:before="240" w:beforeAutospacing="0" w:after="240" w:afterAutospacing="0"/>
               <w:rPr>
+                <w:rFonts w:ascii="Arial" w:hAnsi="Arial" w:cs="Arial"/>
                 <w:sz w:val="16"/>
                 <w:szCs w:val="16"/>
               </w:rPr>
@@ -271,6 +274,7 @@
               <w:pStyle w:val="NormalWeb"/>
               <w:spacing w:before="240" w:beforeAutospacing="0" w:after="240" w:afterAutospacing="0"/>
               <w:rPr>
+                <w:rFonts w:ascii="Arial" w:hAnsi="Arial" w:cs="Arial"/>
                 <w:sz w:val="16"/>
                 <w:szCs w:val="16"/>
               </w:rPr>
@@ -375,17 +379,20 @@
                 <w:sz w:val="16"/>
                 <w:szCs w:val="16"/>
               </w:rPr>
-              <w:t>R</w:t>
-            </w:r>
-            <w:r>
+              <w:t>R6: PUBLICAR CÁPSULAS DE CONOCIMIENTO </w:t>
+            </w:r>
+          </w:p>
+          <w:p>
+            <w:pPr>
+              <w:pStyle w:val="NormalWeb"/>
+              <w:spacing w:before="240" w:beforeAutospacing="0" w:after="240" w:afterAutospacing="0"/>
               <w:rPr>
                 <w:rFonts w:ascii="Arial" w:hAnsi="Arial" w:cs="Arial"/>
                 <w:color w:val="000000"/>
                 <w:sz w:val="16"/>
                 <w:szCs w:val="16"/>
               </w:rPr>
-              <w:t>6</w:t>
-            </w:r>
+            </w:pPr>
             <w:r>
               <w:rPr>
                 <w:rFonts w:ascii="Arial" w:hAnsi="Arial" w:cs="Arial"/>
@@ -393,7 +400,313 @@
                 <w:sz w:val="16"/>
                 <w:szCs w:val="16"/>
               </w:rPr>
-              <w:t>: PUBLICAR CÁPSULAS DE CONOCIMIENTO </w:t>
+              <w:t>R7: CONSULTAR CÁPSULAS DE CONOCIMIENTO</w:t>
+            </w:r>
+          </w:p>
+          <w:p>
+            <w:pPr>
+              <w:pStyle w:val="NormalWeb"/>
+              <w:spacing w:before="240" w:after="240"/>
+              <w:rPr>
+                <w:rFonts w:ascii="Arial" w:hAnsi="Arial" w:cs="Arial"/>
+                <w:color w:val="000000"/>
+                <w:sz w:val="16"/>
+                <w:szCs w:val="16"/>
+              </w:rPr>
+            </w:pPr>
+            <w:r>
+              <w:rPr>
+                <w:rFonts w:ascii="Arial" w:hAnsi="Arial" w:cs="Arial"/>
+                <w:color w:val="000000"/>
+                <w:sz w:val="16"/>
+                <w:szCs w:val="16"/>
+              </w:rPr>
+              <w:t>R8:</w:t>
+            </w:r>
+            <w:r>
+              <w:rPr>
+                <w:rFonts w:ascii="Arial" w:hAnsi="Arial" w:cs="Arial"/>
+                <w:sz w:val="16"/>
+                <w:szCs w:val="16"/>
+              </w:rPr>
+              <w:t xml:space="preserve"> </w:t>
+            </w:r>
+            <w:r>
+              <w:rPr>
+                <w:rFonts w:ascii="Arial" w:hAnsi="Arial" w:cs="Arial"/>
+                <w:color w:val="000000"/>
+                <w:sz w:val="16"/>
+                <w:szCs w:val="16"/>
+              </w:rPr>
+              <w:t>Informar al usuario cuantas de las cápsulas registradas hay por cada tipo de cápsula</w:t>
+            </w:r>
+            <w:r>
+              <w:rPr>
+                <w:rFonts w:ascii="Arial" w:hAnsi="Arial" w:cs="Arial"/>
+                <w:color w:val="000000"/>
+                <w:sz w:val="16"/>
+                <w:szCs w:val="16"/>
+              </w:rPr>
+              <w:t xml:space="preserve"> </w:t>
+            </w:r>
+            <w:r>
+              <w:rPr>
+                <w:rFonts w:ascii="Arial" w:hAnsi="Arial" w:cs="Arial"/>
+                <w:color w:val="000000"/>
+                <w:sz w:val="16"/>
+                <w:szCs w:val="16"/>
+              </w:rPr>
+              <w:t>(técnico, gestión, dominio y experiencias)</w:t>
+            </w:r>
+          </w:p>
+          <w:p>
+            <w:pPr>
+              <w:autoSpaceDE w:val="0"/>
+              <w:autoSpaceDN w:val="0"/>
+              <w:adjustRightInd w:val="0"/>
+              <w:spacing w:after="0" w:line="240" w:lineRule="auto"/>
+              <w:rPr>
+                <w:rFonts w:ascii="Arial" w:hAnsi="Arial" w:cs="Arial"/>
+                <w:sz w:val="16"/>
+                <w:szCs w:val="16"/>
+              </w:rPr>
+            </w:pPr>
+            <w:r>
+              <w:rPr>
+                <w:rFonts w:ascii="Arial" w:hAnsi="Arial" w:cs="Arial"/>
+                <w:color w:val="000000"/>
+                <w:sz w:val="16"/>
+                <w:szCs w:val="16"/>
+              </w:rPr>
+              <w:t>R9:</w:t>
+            </w:r>
+            <w:r>
+              <w:rPr>
+                <w:rFonts w:ascii="Arial" w:hAnsi="Arial" w:cs="Arial"/>
+                <w:sz w:val="16"/>
+                <w:szCs w:val="16"/>
+              </w:rPr>
+              <w:t xml:space="preserve"> Informar al usuario un listado de lecciones aprendidas correspondientes a las cápsulas</w:t>
+            </w:r>
+          </w:p>
+          <w:p>
+            <w:pPr>
+              <w:autoSpaceDE w:val="0"/>
+              <w:autoSpaceDN w:val="0"/>
+              <w:adjustRightInd w:val="0"/>
+              <w:spacing w:after="0" w:line="240" w:lineRule="auto"/>
+              <w:rPr>
+                <w:rFonts w:ascii="Arial" w:hAnsi="Arial" w:cs="Arial"/>
+                <w:sz w:val="16"/>
+                <w:szCs w:val="16"/>
+              </w:rPr>
+            </w:pPr>
+            <w:r>
+              <w:rPr>
+                <w:rFonts w:ascii="Arial" w:hAnsi="Arial" w:cs="Arial"/>
+                <w:sz w:val="16"/>
+                <w:szCs w:val="16"/>
+              </w:rPr>
+              <w:t>registradas en los proyectos para una etapa en particular</w:t>
+            </w:r>
+          </w:p>
+          <w:p>
+            <w:pPr>
+              <w:autoSpaceDE w:val="0"/>
+              <w:autoSpaceDN w:val="0"/>
+              <w:adjustRightInd w:val="0"/>
+              <w:spacing w:after="0" w:line="240" w:lineRule="auto"/>
+              <w:rPr>
+                <w:rFonts w:ascii="Arial" w:hAnsi="Arial" w:cs="Arial"/>
+                <w:sz w:val="16"/>
+                <w:szCs w:val="16"/>
+              </w:rPr>
+            </w:pPr>
+          </w:p>
+          <w:p>
+            <w:pPr>
+              <w:autoSpaceDE w:val="0"/>
+              <w:autoSpaceDN w:val="0"/>
+              <w:adjustRightInd w:val="0"/>
+              <w:spacing w:after="0" w:line="240" w:lineRule="auto"/>
+              <w:rPr>
+                <w:rFonts w:ascii="Arial" w:hAnsi="Arial" w:cs="Arial"/>
+                <w:sz w:val="16"/>
+                <w:szCs w:val="16"/>
+              </w:rPr>
+            </w:pPr>
+            <w:r>
+              <w:rPr>
+                <w:rFonts w:ascii="Arial" w:hAnsi="Arial" w:cs="Arial"/>
+                <w:color w:val="000000"/>
+                <w:sz w:val="16"/>
+                <w:szCs w:val="16"/>
+              </w:rPr>
+              <w:t>R10:</w:t>
+            </w:r>
+            <w:r>
+              <w:rPr>
+                <w:rFonts w:ascii="Arial" w:hAnsi="Arial" w:cs="Arial"/>
+                <w:color w:val="000000"/>
+                <w:sz w:val="16"/>
+                <w:szCs w:val="16"/>
+              </w:rPr>
+              <w:t xml:space="preserve"> </w:t>
+            </w:r>
+            <w:r>
+              <w:rPr>
+                <w:rFonts w:ascii="Arial" w:hAnsi="Arial" w:cs="Arial"/>
+                <w:sz w:val="16"/>
+                <w:szCs w:val="16"/>
+              </w:rPr>
+              <w:t>Informar al usuario el nombre del proyecto con más cápsulas registradas</w:t>
+            </w:r>
+          </w:p>
+          <w:p>
+            <w:pPr>
+              <w:autoSpaceDE w:val="0"/>
+              <w:autoSpaceDN w:val="0"/>
+              <w:adjustRightInd w:val="0"/>
+              <w:spacing w:after="0" w:line="240" w:lineRule="auto"/>
+              <w:rPr>
+                <w:rFonts w:ascii="Arial" w:hAnsi="Arial" w:cs="Arial"/>
+                <w:sz w:val="16"/>
+                <w:szCs w:val="16"/>
+              </w:rPr>
+            </w:pPr>
+          </w:p>
+          <w:p>
+            <w:pPr>
+              <w:autoSpaceDE w:val="0"/>
+              <w:autoSpaceDN w:val="0"/>
+              <w:adjustRightInd w:val="0"/>
+              <w:spacing w:after="0" w:line="240" w:lineRule="auto"/>
+              <w:rPr>
+                <w:rFonts w:ascii="Arial" w:hAnsi="Arial" w:cs="Arial"/>
+                <w:sz w:val="16"/>
+                <w:szCs w:val="16"/>
+              </w:rPr>
+            </w:pPr>
+            <w:r>
+              <w:rPr>
+                <w:rFonts w:ascii="Arial" w:hAnsi="Arial" w:cs="Arial"/>
+                <w:color w:val="000000"/>
+                <w:sz w:val="16"/>
+                <w:szCs w:val="16"/>
+              </w:rPr>
+              <w:t>R11:</w:t>
+            </w:r>
+            <w:r>
+              <w:rPr>
+                <w:rFonts w:ascii="Arial" w:hAnsi="Arial" w:cs="Arial"/>
+                <w:color w:val="000000"/>
+                <w:sz w:val="16"/>
+                <w:szCs w:val="16"/>
+              </w:rPr>
+              <w:t xml:space="preserve"> </w:t>
+            </w:r>
+            <w:r>
+              <w:rPr>
+                <w:rFonts w:ascii="Arial" w:hAnsi="Arial" w:cs="Arial"/>
+                <w:sz w:val="16"/>
+                <w:szCs w:val="16"/>
+              </w:rPr>
+              <w:t xml:space="preserve"> Informar al usuario si un colaborador ha registrado cápsulas en algún</w:t>
+            </w:r>
+          </w:p>
+          <w:p>
+            <w:pPr>
+              <w:autoSpaceDE w:val="0"/>
+              <w:autoSpaceDN w:val="0"/>
+              <w:adjustRightInd w:val="0"/>
+              <w:spacing w:after="0" w:line="240" w:lineRule="auto"/>
+              <w:rPr>
+                <w:rFonts w:ascii="Arial" w:hAnsi="Arial" w:cs="Arial"/>
+                <w:sz w:val="16"/>
+                <w:szCs w:val="16"/>
+              </w:rPr>
+            </w:pPr>
+            <w:r>
+              <w:rPr>
+                <w:rFonts w:ascii="Arial" w:hAnsi="Arial" w:cs="Arial"/>
+                <w:sz w:val="16"/>
+                <w:szCs w:val="16"/>
+              </w:rPr>
+              <w:t>proyecto.</w:t>
+            </w:r>
+          </w:p>
+          <w:p>
+            <w:pPr>
+              <w:autoSpaceDE w:val="0"/>
+              <w:autoSpaceDN w:val="0"/>
+              <w:adjustRightInd w:val="0"/>
+              <w:spacing w:after="0" w:line="240" w:lineRule="auto"/>
+              <w:rPr>
+                <w:rFonts w:ascii="Arial" w:hAnsi="Arial" w:cs="Arial"/>
+                <w:sz w:val="16"/>
+                <w:szCs w:val="16"/>
+              </w:rPr>
+            </w:pPr>
+          </w:p>
+          <w:p>
+            <w:pPr>
+              <w:autoSpaceDE w:val="0"/>
+              <w:autoSpaceDN w:val="0"/>
+              <w:adjustRightInd w:val="0"/>
+              <w:spacing w:after="0" w:line="240" w:lineRule="auto"/>
+              <w:rPr>
+                <w:rFonts w:ascii="Arial" w:hAnsi="Arial" w:cs="Arial"/>
+                <w:sz w:val="16"/>
+                <w:szCs w:val="16"/>
+              </w:rPr>
+            </w:pPr>
+            <w:r>
+              <w:rPr>
+                <w:rFonts w:ascii="Arial" w:eastAsia="Arial" w:hAnsi="Arial" w:cs="Arial"/>
+                <w:sz w:val="16"/>
+                <w:szCs w:val="16"/>
+              </w:rPr>
+              <w:t xml:space="preserve">R12: </w:t>
+            </w:r>
+            <w:r>
+              <w:rPr>
+                <w:rFonts w:ascii="Arial" w:hAnsi="Arial" w:cs="Arial"/>
+                <w:sz w:val="16"/>
+                <w:szCs w:val="16"/>
+              </w:rPr>
+              <w:t xml:space="preserve"> Informar al usuario las situaciones y lecciones aprendidas de las cápsulas aprobadas</w:t>
+            </w:r>
+            <w:r>
+              <w:rPr>
+                <w:rFonts w:ascii="Arial" w:hAnsi="Arial" w:cs="Arial"/>
+                <w:sz w:val="16"/>
+                <w:szCs w:val="16"/>
+              </w:rPr>
+              <w:t xml:space="preserve"> </w:t>
+            </w:r>
+            <w:r>
+              <w:rPr>
+                <w:rFonts w:ascii="Arial" w:hAnsi="Arial" w:cs="Arial"/>
+                <w:sz w:val="16"/>
+                <w:szCs w:val="16"/>
+              </w:rPr>
+              <w:t xml:space="preserve">y publicadas, </w:t>
+            </w:r>
+            <w:r>
+              <w:rPr>
+                <w:rFonts w:ascii="Arial" w:hAnsi="Arial" w:cs="Arial"/>
+                <w:sz w:val="16"/>
+                <w:szCs w:val="16"/>
+              </w:rPr>
+              <w:t>de acuerdo con</w:t>
+            </w:r>
+            <w:r>
+              <w:rPr>
+                <w:rFonts w:ascii="Arial" w:hAnsi="Arial" w:cs="Arial"/>
+                <w:sz w:val="16"/>
+                <w:szCs w:val="16"/>
+              </w:rPr>
+              <w:t xml:space="preserve"> una cadena de búsqueda dada por él mismo. </w:t>
             </w:r>
           </w:p>
           <w:p>
@@ -409,29 +722,18 @@
             <w:r>
               <w:rPr>
                 <w:rFonts w:ascii="Arial" w:hAnsi="Arial" w:cs="Arial"/>
-                <w:color w:val="000000"/>
                 <w:sz w:val="16"/>
                 <w:szCs w:val="16"/>
               </w:rPr>
-              <w:t>R</w:t>
+              <w:t xml:space="preserve">R13: Guardar palabras claves con </w:t>
             </w:r>
             <w:r>
               <w:rPr>
                 <w:rFonts w:ascii="Arial" w:hAnsi="Arial" w:cs="Arial"/>
-                <w:color w:val="000000"/>
                 <w:sz w:val="16"/>
                 <w:szCs w:val="16"/>
               </w:rPr>
-              <w:t>7</w:t>
-            </w:r>
-            <w:r>
-              <w:rPr>
-                <w:rFonts w:ascii="Arial" w:hAnsi="Arial" w:cs="Arial"/>
-                <w:color w:val="000000"/>
-                <w:sz w:val="16"/>
-                <w:szCs w:val="16"/>
-              </w:rPr>
-              <w:t>: CONSULTAR CÁPSULAS DE CONOCIMIENTO</w:t>
+              <w:t>hashtag</w:t>
             </w:r>
           </w:p>
         </w:tc>
@@ -641,6 +943,7 @@
           <w:rFonts w:ascii="Arial" w:eastAsia="Arial" w:hAnsi="Arial" w:cs="Arial"/>
           <w:bCs/>
         </w:rPr>
+        <w:lastRenderedPageBreak/>
         <w:t>nombre del cliente</w:t>
       </w:r>
     </w:p>
@@ -827,7 +1130,6 @@
           <w:sz w:val="24"/>
           <w:szCs w:val="24"/>
         </w:rPr>
-        <w:lastRenderedPageBreak/>
         <w:t>Cuando se crea el proyecto, automáticamente se crean sus 6 etapas:</w:t>
       </w:r>
     </w:p>
@@ -1108,14 +1410,7 @@
           <w:sz w:val="24"/>
           <w:szCs w:val="24"/>
         </w:rPr>
-        <w:t>Una cápsula tiene</w:t>
-      </w:r>
-      <w:r>
-        <w:rPr>
-          <w:sz w:val="24"/>
-          <w:szCs w:val="24"/>
-        </w:rPr>
-        <w:t>:</w:t>
+        <w:t>Una cápsula tiene:</w:t>
       </w:r>
     </w:p>
     <w:p>
@@ -1175,21 +1470,7 @@
           <w:sz w:val="24"/>
           <w:szCs w:val="24"/>
         </w:rPr>
-        <w:t>una descripción de la</w:t>
-      </w:r>
-      <w:r>
-        <w:rPr>
-          <w:sz w:val="24"/>
-          <w:szCs w:val="24"/>
-        </w:rPr>
-        <w:t xml:space="preserve"> </w:t>
-      </w:r>
-      <w:r>
-        <w:rPr>
-          <w:sz w:val="24"/>
-          <w:szCs w:val="24"/>
-        </w:rPr>
-        <w:t>situación que desea registrar</w:t>
+        <w:t>una descripción de la situación que desea registrar</w:t>
       </w:r>
     </w:p>
     <w:p>
@@ -1328,6 +1609,18 @@
         </w:rPr>
         <w:t>aprendida con dicha situación</w:t>
       </w:r>
+    </w:p>
+    <w:p>
+      <w:pPr>
+        <w:autoSpaceDE w:val="0"/>
+        <w:autoSpaceDN w:val="0"/>
+        <w:adjustRightInd w:val="0"/>
+        <w:spacing w:after="0" w:line="240" w:lineRule="auto"/>
+        <w:rPr>
+          <w:sz w:val="24"/>
+          <w:szCs w:val="24"/>
+        </w:rPr>
+      </w:pPr>
       <w:r>
         <w:rPr>
           <w:sz w:val="24"/>
@@ -12192,7 +12485,7 @@
 </file>
 
 <file path=word/endnotes.xml><?xml version="1.0" encoding="utf-8"?>
-<w:endnotes xmlns:wpc="http://schemas.microsoft.com/office/word/2010/wordprocessingCanvas" xmlns:cx="http://schemas.microsoft.com/office/drawing/2014/chartex" xmlns:cx1="http://schemas.microsoft.com/office/drawing/2015/9/8/chartex" xmlns:cx2="http://schemas.microsoft.com/office/drawing/2015/10/21/chartex" xmlns:cx3="http://schemas.microsoft.com/office/drawing/2016/5/9/chartex" xmlns:cx4="http://schemas.microsoft.com/office/drawing/2016/5/10/chartex" xmlns:cx5="http://schemas.microsoft.com/office/drawing/2016/5/11/chartex" xmlns:cx6="http://schemas.microsoft.com/office/drawing/2016/5/12/chartex" xmlns:cx7="http://schemas.microsoft.com/office/drawing/2016/5/13/chartex" xmlns:cx8="http://schemas.microsoft.com/office/drawing/2016/5/14/chartex" xmlns:mc="http://schemas.openxmlformats.org/markup-compatibility/2006" xmlns:aink="http://schemas.microsoft.com/office/drawing/2016/ink" xmlns:am3d="http://schemas.microsoft.com/office/drawing/2017/model3d" xmlns:o="urn:schemas-microsoft-com:office:office" xmlns:oel="http://schemas.microsoft.com/office/2019/extlst" xmlns:r="http://schemas.openxmlformats.org/officeDocument/2006/relationships" xmlns:m="http://schemas.openxmlformats.org/officeDocument/2006/math" xmlns:v="urn:schemas-microsoft-com:vml" xmlns:wp14="http://schemas.microsoft.com/office/word/2010/wordprocessingDrawing" xmlns:wp="http://schemas.openxmlformats.org/drawingml/2006/wordprocessingDrawing" xmlns:w10="urn:schemas-microsoft-com:office:word" xmlns:w="http://schemas.openxmlformats.org/wordprocessingml/2006/main" xmlns:w14="http://schemas.microsoft.com/office/word/2010/wordml" xmlns:w15="http://schemas.microsoft.com/office/word/2012/wordml" xmlns:w16cex="http://schemas.microsoft.com/office/word/2018/wordml/cex" xmlns:w16cid="http://schemas.microsoft.com/office/word/2016/wordml/cid" xmlns:w16="http://schemas.microsoft.com/office/word/2018/wordml" xmlns:w16du="http://schemas.microsoft.com/office/word/2023/wordml/word16du" xmlns:w16sdtdh="http://schemas.microsoft.com/office/word/2020/wordml/sdtdatahash" xmlns:w16se="http://schemas.microsoft.com/office/word/2015/wordml/symex" xmlns:wpg="http://schemas.microsoft.com/office/word/2010/wordprocessingGroup" xmlns:wpi="http://schemas.microsoft.com/office/word/2010/wordprocessingInk" xmlns:wne="http://schemas.microsoft.com/office/word/2006/wordml" xmlns:wps="http://schemas.microsoft.com/office/word/2010/wordprocessingShape" mc:Ignorable="w14 w15 w16se w16cid w16 w16cex w16sdtdh wp14">
+<w:endnotes xmlns:wpc="http://schemas.microsoft.com/office/word/2010/wordprocessingCanvas" xmlns:cx="http://schemas.microsoft.com/office/drawing/2014/chartex" xmlns:cx1="http://schemas.microsoft.com/office/drawing/2015/9/8/chartex" xmlns:cx2="http://schemas.microsoft.com/office/drawing/2015/10/21/chartex" xmlns:cx3="http://schemas.microsoft.com/office/drawing/2016/5/9/chartex" xmlns:cx4="http://schemas.microsoft.com/office/drawing/2016/5/10/chartex" xmlns:cx5="http://schemas.microsoft.com/office/drawing/2016/5/11/chartex" xmlns:cx6="http://schemas.microsoft.com/office/drawing/2016/5/12/chartex" xmlns:cx7="http://schemas.microsoft.com/office/drawing/2016/5/13/chartex" xmlns:cx8="http://schemas.microsoft.com/office/drawing/2016/5/14/chartex" xmlns:mc="http://schemas.openxmlformats.org/markup-compatibility/2006" xmlns:aink="http://schemas.microsoft.com/office/drawing/2016/ink" xmlns:am3d="http://schemas.microsoft.com/office/drawing/2017/model3d" xmlns:o="urn:schemas-microsoft-com:office:office" xmlns:oel="http://schemas.microsoft.com/office/2019/extlst" xmlns:r="http://schemas.openxmlformats.org/officeDocument/2006/relationships" xmlns:m="http://schemas.openxmlformats.org/officeDocument/2006/math" xmlns:v="urn:schemas-microsoft-com:vml" xmlns:wp14="http://schemas.microsoft.com/office/word/2010/wordprocessingDrawing" xmlns:wp="http://schemas.openxmlformats.org/drawingml/2006/wordprocessingDrawing" xmlns:w10="urn:schemas-microsoft-com:office:word" xmlns:w="http://schemas.openxmlformats.org/wordprocessingml/2006/main" xmlns:w14="http://schemas.microsoft.com/office/word/2010/wordml" xmlns:w15="http://schemas.microsoft.com/office/word/2012/wordml" xmlns:w16cex="http://schemas.microsoft.com/office/word/2018/wordml/cex" xmlns:w16cid="http://schemas.microsoft.com/office/word/2016/wordml/cid" xmlns:w16="http://schemas.microsoft.com/office/word/2018/wordml" xmlns:w16sdtdh="http://schemas.microsoft.com/office/word/2020/wordml/sdtdatahash" xmlns:w16se="http://schemas.microsoft.com/office/word/2015/wordml/symex" xmlns:wpg="http://schemas.microsoft.com/office/word/2010/wordprocessingGroup" xmlns:wpi="http://schemas.microsoft.com/office/word/2010/wordprocessingInk" xmlns:wne="http://schemas.microsoft.com/office/word/2006/wordml" xmlns:wps="http://schemas.microsoft.com/office/word/2010/wordprocessingShape" mc:Ignorable="w14 w15 w16se w16cid w16 w16cex w16sdtdh wp14">
   <w:endnote w:type="separator" w:id="-1">
     <w:p>
       <w:pPr>
@@ -12217,7 +12510,7 @@
 </file>
 
 <file path=word/footnotes.xml><?xml version="1.0" encoding="utf-8"?>
-<w:footnotes xmlns:wpc="http://schemas.microsoft.com/office/word/2010/wordprocessingCanvas" xmlns:cx="http://schemas.microsoft.com/office/drawing/2014/chartex" xmlns:cx1="http://schemas.microsoft.com/office/drawing/2015/9/8/chartex" xmlns:cx2="http://schemas.microsoft.com/office/drawing/2015/10/21/chartex" xmlns:cx3="http://schemas.microsoft.com/office/drawing/2016/5/9/chartex" xmlns:cx4="http://schemas.microsoft.com/office/drawing/2016/5/10/chartex" xmlns:cx5="http://schemas.microsoft.com/office/drawing/2016/5/11/chartex" xmlns:cx6="http://schemas.microsoft.com/office/drawing/2016/5/12/chartex" xmlns:cx7="http://schemas.microsoft.com/office/drawing/2016/5/13/chartex" xmlns:cx8="http://schemas.microsoft.com/office/drawing/2016/5/14/chartex" xmlns:mc="http://schemas.openxmlformats.org/markup-compatibility/2006" xmlns:aink="http://schemas.microsoft.com/office/drawing/2016/ink" xmlns:am3d="http://schemas.microsoft.com/office/drawing/2017/model3d" xmlns:o="urn:schemas-microsoft-com:office:office" xmlns:oel="http://schemas.microsoft.com/office/2019/extlst" xmlns:r="http://schemas.openxmlformats.org/officeDocument/2006/relationships" xmlns:m="http://schemas.openxmlformats.org/officeDocument/2006/math" xmlns:v="urn:schemas-microsoft-com:vml" xmlns:wp14="http://schemas.microsoft.com/office/word/2010/wordprocessingDrawing" xmlns:wp="http://schemas.openxmlformats.org/drawingml/2006/wordprocessingDrawing" xmlns:w10="urn:schemas-microsoft-com:office:word" xmlns:w="http://schemas.openxmlformats.org/wordprocessingml/2006/main" xmlns:w14="http://schemas.microsoft.com/office/word/2010/wordml" xmlns:w15="http://schemas.microsoft.com/office/word/2012/wordml" xmlns:w16cex="http://schemas.microsoft.com/office/word/2018/wordml/cex" xmlns:w16cid="http://schemas.microsoft.com/office/word/2016/wordml/cid" xmlns:w16="http://schemas.microsoft.com/office/word/2018/wordml" xmlns:w16du="http://schemas.microsoft.com/office/word/2023/wordml/word16du" xmlns:w16sdtdh="http://schemas.microsoft.com/office/word/2020/wordml/sdtdatahash" xmlns:w16se="http://schemas.microsoft.com/office/word/2015/wordml/symex" xmlns:wpg="http://schemas.microsoft.com/office/word/2010/wordprocessingGroup" xmlns:wpi="http://schemas.microsoft.com/office/word/2010/wordprocessingInk" xmlns:wne="http://schemas.microsoft.com/office/word/2006/wordml" xmlns:wps="http://schemas.microsoft.com/office/word/2010/wordprocessingShape" mc:Ignorable="w14 w15 w16se w16cid w16 w16cex w16sdtdh wp14">
+<w:footnotes xmlns:wpc="http://schemas.microsoft.com/office/word/2010/wordprocessingCanvas" xmlns:cx="http://schemas.microsoft.com/office/drawing/2014/chartex" xmlns:cx1="http://schemas.microsoft.com/office/drawing/2015/9/8/chartex" xmlns:cx2="http://schemas.microsoft.com/office/drawing/2015/10/21/chartex" xmlns:cx3="http://schemas.microsoft.com/office/drawing/2016/5/9/chartex" xmlns:cx4="http://schemas.microsoft.com/office/drawing/2016/5/10/chartex" xmlns:cx5="http://schemas.microsoft.com/office/drawing/2016/5/11/chartex" xmlns:cx6="http://schemas.microsoft.com/office/drawing/2016/5/12/chartex" xmlns:cx7="http://schemas.microsoft.com/office/drawing/2016/5/13/chartex" xmlns:cx8="http://schemas.microsoft.com/office/drawing/2016/5/14/chartex" xmlns:mc="http://schemas.openxmlformats.org/markup-compatibility/2006" xmlns:aink="http://schemas.microsoft.com/office/drawing/2016/ink" xmlns:am3d="http://schemas.microsoft.com/office/drawing/2017/model3d" xmlns:o="urn:schemas-microsoft-com:office:office" xmlns:oel="http://schemas.microsoft.com/office/2019/extlst" xmlns:r="http://schemas.openxmlformats.org/officeDocument/2006/relationships" xmlns:m="http://schemas.openxmlformats.org/officeDocument/2006/math" xmlns:v="urn:schemas-microsoft-com:vml" xmlns:wp14="http://schemas.microsoft.com/office/word/2010/wordprocessingDrawing" xmlns:wp="http://schemas.openxmlformats.org/drawingml/2006/wordprocessingDrawing" xmlns:w10="urn:schemas-microsoft-com:office:word" xmlns:w="http://schemas.openxmlformats.org/wordprocessingml/2006/main" xmlns:w14="http://schemas.microsoft.com/office/word/2010/wordml" xmlns:w15="http://schemas.microsoft.com/office/word/2012/wordml" xmlns:w16cex="http://schemas.microsoft.com/office/word/2018/wordml/cex" xmlns:w16cid="http://schemas.microsoft.com/office/word/2016/wordml/cid" xmlns:w16="http://schemas.microsoft.com/office/word/2018/wordml" xmlns:w16sdtdh="http://schemas.microsoft.com/office/word/2020/wordml/sdtdatahash" xmlns:w16se="http://schemas.microsoft.com/office/word/2015/wordml/symex" xmlns:wpg="http://schemas.microsoft.com/office/word/2010/wordprocessingGroup" xmlns:wpi="http://schemas.microsoft.com/office/word/2010/wordprocessingInk" xmlns:wne="http://schemas.microsoft.com/office/word/2006/wordml" xmlns:wps="http://schemas.microsoft.com/office/word/2010/wordprocessingShape" mc:Ignorable="w14 w15 w16se w16cid w16 w16cex w16sdtdh wp14">
   <w:footnote w:type="separator" w:id="-1">
     <w:p>
       <w:pPr>
@@ -12242,7 +12535,7 @@
 </file>
 
 <file path=word/header1.xml><?xml version="1.0" encoding="utf-8"?>
-<w:hdr xmlns:wpc="http://schemas.microsoft.com/office/word/2010/wordprocessingCanvas" xmlns:cx="http://schemas.microsoft.com/office/drawing/2014/chartex" xmlns:cx1="http://schemas.microsoft.com/office/drawing/2015/9/8/chartex" xmlns:cx2="http://schemas.microsoft.com/office/drawing/2015/10/21/chartex" xmlns:cx3="http://schemas.microsoft.com/office/drawing/2016/5/9/chartex" xmlns:cx4="http://schemas.microsoft.com/office/drawing/2016/5/10/chartex" xmlns:cx5="http://schemas.microsoft.com/office/drawing/2016/5/11/chartex" xmlns:cx6="http://schemas.microsoft.com/office/drawing/2016/5/12/chartex" xmlns:cx7="http://schemas.microsoft.com/office/drawing/2016/5/13/chartex" xmlns:cx8="http://schemas.microsoft.com/office/drawing/2016/5/14/chartex" xmlns:mc="http://schemas.openxmlformats.org/markup-compatibility/2006" xmlns:aink="http://schemas.microsoft.com/office/drawing/2016/ink" xmlns:am3d="http://schemas.microsoft.com/office/drawing/2017/model3d" xmlns:o="urn:schemas-microsoft-com:office:office" xmlns:oel="http://schemas.microsoft.com/office/2019/extlst" xmlns:r="http://schemas.openxmlformats.org/officeDocument/2006/relationships" xmlns:m="http://schemas.openxmlformats.org/officeDocument/2006/math" xmlns:v="urn:schemas-microsoft-com:vml" xmlns:wp14="http://schemas.microsoft.com/office/word/2010/wordprocessingDrawing" xmlns:wp="http://schemas.openxmlformats.org/drawingml/2006/wordprocessingDrawing" xmlns:w10="urn:schemas-microsoft-com:office:word" xmlns:w="http://schemas.openxmlformats.org/wordprocessingml/2006/main" xmlns:w14="http://schemas.microsoft.com/office/word/2010/wordml" xmlns:w15="http://schemas.microsoft.com/office/word/2012/wordml" xmlns:w16cex="http://schemas.microsoft.com/office/word/2018/wordml/cex" xmlns:w16cid="http://schemas.microsoft.com/office/word/2016/wordml/cid" xmlns:w16="http://schemas.microsoft.com/office/word/2018/wordml" xmlns:w16du="http://schemas.microsoft.com/office/word/2023/wordml/word16du" xmlns:w16sdtdh="http://schemas.microsoft.com/office/word/2020/wordml/sdtdatahash" xmlns:w16se="http://schemas.microsoft.com/office/word/2015/wordml/symex" xmlns:wpg="http://schemas.microsoft.com/office/word/2010/wordprocessingGroup" xmlns:wpi="http://schemas.microsoft.com/office/word/2010/wordprocessingInk" xmlns:wne="http://schemas.microsoft.com/office/word/2006/wordml" xmlns:wps="http://schemas.microsoft.com/office/word/2010/wordprocessingShape" mc:Ignorable="w14 w15 w16se w16cid w16 w16cex w16sdtdh wp14">
+<w:hdr xmlns:wpc="http://schemas.microsoft.com/office/word/2010/wordprocessingCanvas" xmlns:cx="http://schemas.microsoft.com/office/drawing/2014/chartex" xmlns:cx1="http://schemas.microsoft.com/office/drawing/2015/9/8/chartex" xmlns:cx2="http://schemas.microsoft.com/office/drawing/2015/10/21/chartex" xmlns:cx3="http://schemas.microsoft.com/office/drawing/2016/5/9/chartex" xmlns:cx4="http://schemas.microsoft.com/office/drawing/2016/5/10/chartex" xmlns:cx5="http://schemas.microsoft.com/office/drawing/2016/5/11/chartex" xmlns:cx6="http://schemas.microsoft.com/office/drawing/2016/5/12/chartex" xmlns:cx7="http://schemas.microsoft.com/office/drawing/2016/5/13/chartex" xmlns:cx8="http://schemas.microsoft.com/office/drawing/2016/5/14/chartex" xmlns:mc="http://schemas.openxmlformats.org/markup-compatibility/2006" xmlns:aink="http://schemas.microsoft.com/office/drawing/2016/ink" xmlns:am3d="http://schemas.microsoft.com/office/drawing/2017/model3d" xmlns:o="urn:schemas-microsoft-com:office:office" xmlns:oel="http://schemas.microsoft.com/office/2019/extlst" xmlns:r="http://schemas.openxmlformats.org/officeDocument/2006/relationships" xmlns:m="http://schemas.openxmlformats.org/officeDocument/2006/math" xmlns:v="urn:schemas-microsoft-com:vml" xmlns:wp14="http://schemas.microsoft.com/office/word/2010/wordprocessingDrawing" xmlns:wp="http://schemas.openxmlformats.org/drawingml/2006/wordprocessingDrawing" xmlns:w10="urn:schemas-microsoft-com:office:word" xmlns:w="http://schemas.openxmlformats.org/wordprocessingml/2006/main" xmlns:w14="http://schemas.microsoft.com/office/word/2010/wordml" xmlns:w15="http://schemas.microsoft.com/office/word/2012/wordml" xmlns:w16cex="http://schemas.microsoft.com/office/word/2018/wordml/cex" xmlns:w16cid="http://schemas.microsoft.com/office/word/2016/wordml/cid" xmlns:w16="http://schemas.microsoft.com/office/word/2018/wordml" xmlns:w16sdtdh="http://schemas.microsoft.com/office/word/2020/wordml/sdtdatahash" xmlns:w16se="http://schemas.microsoft.com/office/word/2015/wordml/symex" xmlns:wpg="http://schemas.microsoft.com/office/word/2010/wordprocessingGroup" xmlns:wpi="http://schemas.microsoft.com/office/word/2010/wordprocessingInk" xmlns:wne="http://schemas.microsoft.com/office/word/2006/wordml" xmlns:wps="http://schemas.microsoft.com/office/word/2010/wordprocessingShape" mc:Ignorable="w14 w15 w16se w16cid w16 w16cex w16sdtdh wp14">
   <w:p>
     <w:pPr>
       <w:pStyle w:val="Encabezado"/>
@@ -12255,7 +12548,7 @@
 </file>
 
 <file path=word/numbering.xml><?xml version="1.0" encoding="utf-8"?>
-<w:numbering xmlns:wpc="http://schemas.microsoft.com/office/word/2010/wordprocessingCanvas" xmlns:cx="http://schemas.microsoft.com/office/drawing/2014/chartex" xmlns:cx1="http://schemas.microsoft.com/office/drawing/2015/9/8/chartex" xmlns:cx2="http://schemas.microsoft.com/office/drawing/2015/10/21/chartex" xmlns:cx3="http://schemas.microsoft.com/office/drawing/2016/5/9/chartex" xmlns:cx4="http://schemas.microsoft.com/office/drawing/2016/5/10/chartex" xmlns:cx5="http://schemas.microsoft.com/office/drawing/2016/5/11/chartex" xmlns:cx6="http://schemas.microsoft.com/office/drawing/2016/5/12/chartex" xmlns:cx7="http://schemas.microsoft.com/office/drawing/2016/5/13/chartex" xmlns:cx8="http://schemas.microsoft.com/office/drawing/2016/5/14/chartex" xmlns:mc="http://schemas.openxmlformats.org/markup-compatibility/2006" xmlns:aink="http://schemas.microsoft.com/office/drawing/2016/ink" xmlns:am3d="http://schemas.microsoft.com/office/drawing/2017/model3d" xmlns:o="urn:schemas-microsoft-com:office:office" xmlns:oel="http://schemas.microsoft.com/office/2019/extlst" xmlns:r="http://schemas.openxmlformats.org/officeDocument/2006/relationships" xmlns:m="http://schemas.openxmlformats.org/officeDocument/2006/math" xmlns:v="urn:schemas-microsoft-com:vml" xmlns:wp14="http://schemas.microsoft.com/office/word/2010/wordprocessingDrawing" xmlns:wp="http://schemas.openxmlformats.org/drawingml/2006/wordprocessingDrawing" xmlns:w10="urn:schemas-microsoft-com:office:word" xmlns:w="http://schemas.openxmlformats.org/wordprocessingml/2006/main" xmlns:w14="http://schemas.microsoft.com/office/word/2010/wordml" xmlns:w15="http://schemas.microsoft.com/office/word/2012/wordml" xmlns:w16cex="http://schemas.microsoft.com/office/word/2018/wordml/cex" xmlns:w16cid="http://schemas.microsoft.com/office/word/2016/wordml/cid" xmlns:w16="http://schemas.microsoft.com/office/word/2018/wordml" xmlns:w16du="http://schemas.microsoft.com/office/word/2023/wordml/word16du" xmlns:w16sdtdh="http://schemas.microsoft.com/office/word/2020/wordml/sdtdatahash" xmlns:w16se="http://schemas.microsoft.com/office/word/2015/wordml/symex" xmlns:wpg="http://schemas.microsoft.com/office/word/2010/wordprocessingGroup" xmlns:wpi="http://schemas.microsoft.com/office/word/2010/wordprocessingInk" xmlns:wne="http://schemas.microsoft.com/office/word/2006/wordml" xmlns:wps="http://schemas.microsoft.com/office/word/2010/wordprocessingShape" mc:Ignorable="w14 w15 w16se w16cid w16 w16cex w16sdtdh wp14">
+<w:numbering xmlns:wpc="http://schemas.microsoft.com/office/word/2010/wordprocessingCanvas" xmlns:cx="http://schemas.microsoft.com/office/drawing/2014/chartex" xmlns:cx1="http://schemas.microsoft.com/office/drawing/2015/9/8/chartex" xmlns:cx2="http://schemas.microsoft.com/office/drawing/2015/10/21/chartex" xmlns:cx3="http://schemas.microsoft.com/office/drawing/2016/5/9/chartex" xmlns:cx4="http://schemas.microsoft.com/office/drawing/2016/5/10/chartex" xmlns:cx5="http://schemas.microsoft.com/office/drawing/2016/5/11/chartex" xmlns:cx6="http://schemas.microsoft.com/office/drawing/2016/5/12/chartex" xmlns:cx7="http://schemas.microsoft.com/office/drawing/2016/5/13/chartex" xmlns:cx8="http://schemas.microsoft.com/office/drawing/2016/5/14/chartex" xmlns:mc="http://schemas.openxmlformats.org/markup-compatibility/2006" xmlns:aink="http://schemas.microsoft.com/office/drawing/2016/ink" xmlns:am3d="http://schemas.microsoft.com/office/drawing/2017/model3d" xmlns:o="urn:schemas-microsoft-com:office:office" xmlns:oel="http://schemas.microsoft.com/office/2019/extlst" xmlns:r="http://schemas.openxmlformats.org/officeDocument/2006/relationships" xmlns:m="http://schemas.openxmlformats.org/officeDocument/2006/math" xmlns:v="urn:schemas-microsoft-com:vml" xmlns:wp14="http://schemas.microsoft.com/office/word/2010/wordprocessingDrawing" xmlns:wp="http://schemas.openxmlformats.org/drawingml/2006/wordprocessingDrawing" xmlns:w10="urn:schemas-microsoft-com:office:word" xmlns:w="http://schemas.openxmlformats.org/wordprocessingml/2006/main" xmlns:w14="http://schemas.microsoft.com/office/word/2010/wordml" xmlns:w15="http://schemas.microsoft.com/office/word/2012/wordml" xmlns:w16cex="http://schemas.microsoft.com/office/word/2018/wordml/cex" xmlns:w16cid="http://schemas.microsoft.com/office/word/2016/wordml/cid" xmlns:w16="http://schemas.microsoft.com/office/word/2018/wordml" xmlns:w16sdtdh="http://schemas.microsoft.com/office/word/2020/wordml/sdtdatahash" xmlns:w16se="http://schemas.microsoft.com/office/word/2015/wordml/symex" xmlns:wpg="http://schemas.microsoft.com/office/word/2010/wordprocessingGroup" xmlns:wpi="http://schemas.microsoft.com/office/word/2010/wordprocessingInk" xmlns:wne="http://schemas.microsoft.com/office/word/2006/wordml" xmlns:wps="http://schemas.microsoft.com/office/word/2010/wordprocessingShape" mc:Ignorable="w14 w15 w16se w16cid w16 w16cex w16sdtdh wp14">
   <w:abstractNum w:abstractNumId="0" w15:restartNumberingAfterBreak="0">
     <w:nsid w:val="12840153"/>
     <w:multiLevelType w:val="hybridMultilevel"/>

</xml_diff>